<commit_message>
more tiny CV formatting issues
</commit_message>
<xml_diff>
--- a/about/Messina_CV_current.docx
+++ b/about/Messina_CV_current.docx
@@ -1966,8 +1966,8 @@
         <w:tblLook w:val="04A0" w:firstRow="1" w:lastRow="0" w:firstColumn="1" w:lastColumn="0" w:noHBand="0" w:noVBand="1"/>
       </w:tblPr>
       <w:tblGrid>
-        <w:gridCol w:w="8190"/>
-        <w:gridCol w:w="2155"/>
+        <w:gridCol w:w="8010"/>
+        <w:gridCol w:w="2335"/>
       </w:tblGrid>
       <w:tr>
         <w:trPr>
@@ -1975,7 +1975,7 @@
         </w:trPr>
         <w:tc>
           <w:tcPr>
-            <w:tcW w:w="8190" w:type="dxa"/>
+            <w:tcW w:w="8010" w:type="dxa"/>
           </w:tcPr>
           <w:p>
             <w:pPr>
@@ -2027,7 +2027,7 @@
         </w:tc>
         <w:tc>
           <w:tcPr>
-            <w:tcW w:w="2155" w:type="dxa"/>
+            <w:tcW w:w="2335" w:type="dxa"/>
           </w:tcPr>
           <w:p>
             <w:pPr>
@@ -2060,7 +2060,7 @@
         </w:trPr>
         <w:tc>
           <w:tcPr>
-            <w:tcW w:w="8190" w:type="dxa"/>
+            <w:tcW w:w="8010" w:type="dxa"/>
           </w:tcPr>
           <w:p>
             <w:pPr>
@@ -2096,7 +2096,7 @@
         </w:tc>
         <w:tc>
           <w:tcPr>
-            <w:tcW w:w="2155" w:type="dxa"/>
+            <w:tcW w:w="2335" w:type="dxa"/>
           </w:tcPr>
           <w:p>
             <w:pPr>
@@ -2126,7 +2126,7 @@
       <w:tr>
         <w:tc>
           <w:tcPr>
-            <w:tcW w:w="8190" w:type="dxa"/>
+            <w:tcW w:w="8010" w:type="dxa"/>
           </w:tcPr>
           <w:p>
             <w:pPr>
@@ -2162,7 +2162,7 @@
         </w:tc>
         <w:tc>
           <w:tcPr>
-            <w:tcW w:w="2155" w:type="dxa"/>
+            <w:tcW w:w="2335" w:type="dxa"/>
           </w:tcPr>
           <w:p>
             <w:pPr>
@@ -2192,7 +2192,7 @@
       <w:tr>
         <w:tc>
           <w:tcPr>
-            <w:tcW w:w="8190" w:type="dxa"/>
+            <w:tcW w:w="8010" w:type="dxa"/>
           </w:tcPr>
           <w:p>
             <w:pPr>
@@ -2221,7 +2221,66 @@
         </w:tc>
         <w:tc>
           <w:tcPr>
-            <w:tcW w:w="2155" w:type="dxa"/>
+            <w:tcW w:w="2335" w:type="dxa"/>
+          </w:tcPr>
+          <w:p>
+            <w:pPr>
+              <w:tabs>
+                <w:tab w:val="left" w:pos="2430"/>
+                <w:tab w:val="left" w:pos="2880"/>
+                <w:tab w:val="left" w:pos="6977"/>
+              </w:tabs>
+              <w:spacing w:after="240"/>
+              <w:ind w:left="248" w:right="785" w:hanging="530"/>
+              <w:jc w:val="right"/>
+              <w:rPr>
+                <w:rFonts w:cs="Mongolian Baiti"/>
+                <w:color w:val="000000"/>
+              </w:rPr>
+            </w:pPr>
+            <w:r>
+              <w:rPr>
+                <w:rFonts w:cs="Mongolian Baiti"/>
+                <w:color w:val="000000"/>
+              </w:rPr>
+              <w:t>2018 &amp; 2019</w:t>
+            </w:r>
+          </w:p>
+        </w:tc>
+      </w:tr>
+      <w:tr>
+        <w:tc>
+          <w:tcPr>
+            <w:tcW w:w="8010" w:type="dxa"/>
+          </w:tcPr>
+          <w:p>
+            <w:pPr>
+              <w:pStyle w:val="BodyA"/>
+              <w:spacing w:after="240"/>
+              <w:ind w:left="-103"/>
+              <w:rPr>
+                <w:rFonts w:asciiTheme="minorHAnsi" w:eastAsia="Times Roman" w:hAnsiTheme="minorHAnsi" w:cs="Mongolian Baiti"/>
+                <w:i/>
+              </w:rPr>
+            </w:pPr>
+            <w:r>
+              <w:rPr>
+                <w:rFonts w:asciiTheme="minorHAnsi" w:eastAsia="Times Roman" w:hAnsiTheme="minorHAnsi" w:cs="Mongolian Baiti"/>
+              </w:rPr>
+              <w:t xml:space="preserve">College of Social Sciences and Humanities Scholar Fellowship. </w:t>
+            </w:r>
+            <w:r>
+              <w:rPr>
+                <w:rFonts w:asciiTheme="minorHAnsi" w:eastAsia="Times Roman" w:hAnsiTheme="minorHAnsi" w:cs="Mongolian Baiti"/>
+                <w:i/>
+              </w:rPr>
+              <w:t>CSSH at Northeastern University</w:t>
+            </w:r>
+          </w:p>
+        </w:tc>
+        <w:tc>
+          <w:tcPr>
+            <w:tcW w:w="2335" w:type="dxa"/>
           </w:tcPr>
           <w:p>
             <w:pPr>
@@ -2243,7 +2302,7 @@
                 <w:rFonts w:cs="Mongolian Baiti"/>
                 <w:color w:val="000000"/>
               </w:rPr>
-              <w:t>2018 &amp; 2019</w:t>
+              <w:t>2016-2021</w:t>
             </w:r>
           </w:p>
         </w:tc>
@@ -2251,36 +2310,45 @@
       <w:tr>
         <w:tc>
           <w:tcPr>
-            <w:tcW w:w="8190" w:type="dxa"/>
+            <w:tcW w:w="8010" w:type="dxa"/>
           </w:tcPr>
           <w:p>
             <w:pPr>
               <w:pStyle w:val="BodyA"/>
+              <w:tabs>
+                <w:tab w:val="left" w:pos="630"/>
+              </w:tabs>
               <w:spacing w:after="240"/>
               <w:ind w:left="-103"/>
               <w:rPr>
                 <w:rFonts w:asciiTheme="minorHAnsi" w:eastAsia="Times Roman" w:hAnsiTheme="minorHAnsi" w:cs="Mongolian Baiti"/>
-                <w:i/>
               </w:rPr>
             </w:pPr>
             <w:r>
               <w:rPr>
                 <w:rFonts w:asciiTheme="minorHAnsi" w:eastAsia="Times Roman" w:hAnsiTheme="minorHAnsi" w:cs="Mongolian Baiti"/>
               </w:rPr>
-              <w:t xml:space="preserve">College of Social Sciences and Humanities Scholar Fellowship. </w:t>
+              <w:lastRenderedPageBreak/>
+              <w:t xml:space="preserve">Stipend Graduate Assistantship. </w:t>
             </w:r>
             <w:r>
               <w:rPr>
                 <w:rFonts w:asciiTheme="minorHAnsi" w:eastAsia="Times Roman" w:hAnsiTheme="minorHAnsi" w:cs="Mongolian Baiti"/>
                 <w:i/>
               </w:rPr>
-              <w:t>CSSH at Northeastern University</w:t>
+              <w:t>Northeastern University English Department,</w:t>
+            </w:r>
+            <w:r>
+              <w:rPr>
+                <w:rFonts w:asciiTheme="minorHAnsi" w:eastAsia="Times Roman" w:hAnsiTheme="minorHAnsi" w:cs="Mongolian Baiti"/>
+              </w:rPr>
+              <w:t xml:space="preserve"> 2016-2021</w:t>
             </w:r>
           </w:p>
         </w:tc>
         <w:tc>
           <w:tcPr>
-            <w:tcW w:w="2155" w:type="dxa"/>
+            <w:tcW w:w="2335" w:type="dxa"/>
           </w:tcPr>
           <w:p>
             <w:pPr>
@@ -2310,7 +2378,7 @@
       <w:tr>
         <w:tc>
           <w:tcPr>
-            <w:tcW w:w="8190" w:type="dxa"/>
+            <w:tcW w:w="8010" w:type="dxa"/>
           </w:tcPr>
           <w:p>
             <w:pPr>
@@ -2328,27 +2396,20 @@
               <w:rPr>
                 <w:rFonts w:asciiTheme="minorHAnsi" w:eastAsia="Times Roman" w:hAnsiTheme="minorHAnsi" w:cs="Mongolian Baiti"/>
               </w:rPr>
-              <w:lastRenderedPageBreak/>
-              <w:t xml:space="preserve">Stipend Graduate Assistantship. </w:t>
+              <w:t xml:space="preserve">Graduate Fellowship. </w:t>
             </w:r>
             <w:r>
               <w:rPr>
                 <w:rFonts w:asciiTheme="minorHAnsi" w:eastAsia="Times Roman" w:hAnsiTheme="minorHAnsi" w:cs="Mongolian Baiti"/>
                 <w:i/>
               </w:rPr>
-              <w:t>Northeastern University English Department,</w:t>
-            </w:r>
-            <w:r>
-              <w:rPr>
-                <w:rFonts w:asciiTheme="minorHAnsi" w:eastAsia="Times Roman" w:hAnsiTheme="minorHAnsi" w:cs="Mongolian Baiti"/>
-              </w:rPr>
-              <w:t xml:space="preserve"> 2016-2021</w:t>
+              <w:t>St. John’s University English Department</w:t>
             </w:r>
           </w:p>
         </w:tc>
         <w:tc>
           <w:tcPr>
-            <w:tcW w:w="2155" w:type="dxa"/>
+            <w:tcW w:w="2335" w:type="dxa"/>
           </w:tcPr>
           <w:p>
             <w:pPr>
@@ -2370,15 +2431,18 @@
                 <w:rFonts w:cs="Mongolian Baiti"/>
                 <w:color w:val="000000"/>
               </w:rPr>
-              <w:t>2016-2021</w:t>
+              <w:t>2014-2015</w:t>
             </w:r>
           </w:p>
         </w:tc>
       </w:tr>
       <w:tr>
+        <w:trPr>
+          <w:trHeight w:val="333"/>
+        </w:trPr>
         <w:tc>
           <w:tcPr>
-            <w:tcW w:w="8190" w:type="dxa"/>
+            <w:tcW w:w="8010" w:type="dxa"/>
           </w:tcPr>
           <w:p>
             <w:pPr>
@@ -2396,84 +2460,20 @@
               <w:rPr>
                 <w:rFonts w:asciiTheme="minorHAnsi" w:eastAsia="Times Roman" w:hAnsiTheme="minorHAnsi" w:cs="Mongolian Baiti"/>
               </w:rPr>
-              <w:t xml:space="preserve">Graduate Fellowship. </w:t>
+              <w:t xml:space="preserve">NEWCA Connors Memorial Scholarship Award. </w:t>
             </w:r>
             <w:r>
               <w:rPr>
                 <w:rFonts w:asciiTheme="minorHAnsi" w:eastAsia="Times Roman" w:hAnsiTheme="minorHAnsi" w:cs="Mongolian Baiti"/>
                 <w:i/>
               </w:rPr>
-              <w:t>St. John’s University English Department</w:t>
+              <w:t>Northeast Writing Center Association</w:t>
             </w:r>
           </w:p>
         </w:tc>
         <w:tc>
           <w:tcPr>
-            <w:tcW w:w="2155" w:type="dxa"/>
-          </w:tcPr>
-          <w:p>
-            <w:pPr>
-              <w:tabs>
-                <w:tab w:val="left" w:pos="2430"/>
-                <w:tab w:val="left" w:pos="2880"/>
-                <w:tab w:val="left" w:pos="6977"/>
-              </w:tabs>
-              <w:spacing w:after="240"/>
-              <w:ind w:left="248" w:right="785" w:hanging="371"/>
-              <w:jc w:val="right"/>
-              <w:rPr>
-                <w:rFonts w:cs="Mongolian Baiti"/>
-                <w:color w:val="000000"/>
-              </w:rPr>
-            </w:pPr>
-            <w:r>
-              <w:rPr>
-                <w:rFonts w:cs="Mongolian Baiti"/>
-                <w:color w:val="000000"/>
-              </w:rPr>
-              <w:t>2014-2015</w:t>
-            </w:r>
-          </w:p>
-        </w:tc>
-      </w:tr>
-      <w:tr>
-        <w:trPr>
-          <w:trHeight w:val="333"/>
-        </w:trPr>
-        <w:tc>
-          <w:tcPr>
-            <w:tcW w:w="8190" w:type="dxa"/>
-          </w:tcPr>
-          <w:p>
-            <w:pPr>
-              <w:pStyle w:val="BodyA"/>
-              <w:tabs>
-                <w:tab w:val="left" w:pos="630"/>
-              </w:tabs>
-              <w:spacing w:after="240"/>
-              <w:ind w:left="-103"/>
-              <w:rPr>
-                <w:rFonts w:asciiTheme="minorHAnsi" w:eastAsia="Times Roman" w:hAnsiTheme="minorHAnsi" w:cs="Mongolian Baiti"/>
-              </w:rPr>
-            </w:pPr>
-            <w:r>
-              <w:rPr>
-                <w:rFonts w:asciiTheme="minorHAnsi" w:eastAsia="Times Roman" w:hAnsiTheme="minorHAnsi" w:cs="Mongolian Baiti"/>
-              </w:rPr>
-              <w:t xml:space="preserve">NEWCA Connors Memorial Scholarship Award. </w:t>
-            </w:r>
-            <w:r>
-              <w:rPr>
-                <w:rFonts w:asciiTheme="minorHAnsi" w:eastAsia="Times Roman" w:hAnsiTheme="minorHAnsi" w:cs="Mongolian Baiti"/>
-                <w:i/>
-              </w:rPr>
-              <w:t>Northeast Writing Center Association</w:t>
-            </w:r>
-          </w:p>
-        </w:tc>
-        <w:tc>
-          <w:tcPr>
-            <w:tcW w:w="2155" w:type="dxa"/>
+            <w:tcW w:w="2335" w:type="dxa"/>
           </w:tcPr>
           <w:p>
             <w:pPr>
@@ -2627,11 +2627,12 @@
                 <w:tab w:val="left" w:pos="2880"/>
                 <w:tab w:val="left" w:pos="6977"/>
               </w:tabs>
-              <w:ind w:left="248" w:right="785" w:hanging="371"/>
-              <w:jc w:val="right"/>
+              <w:ind w:right="785"/>
               <w:rPr>
                 <w:rFonts w:cs="Mongolian Baiti"/>
                 <w:color w:val="000000"/>
+                <w:sz w:val="10"/>
+                <w:szCs w:val="10"/>
               </w:rPr>
             </w:pPr>
           </w:p>
@@ -2642,23 +2643,7 @@
                 <w:tab w:val="left" w:pos="2880"/>
                 <w:tab w:val="left" w:pos="6977"/>
               </w:tabs>
-              <w:ind w:left="248" w:right="785" w:hanging="371"/>
-              <w:jc w:val="right"/>
-              <w:rPr>
-                <w:rFonts w:cs="Mongolian Baiti"/>
-                <w:color w:val="000000"/>
-              </w:rPr>
-            </w:pPr>
-          </w:p>
-          <w:p>
-            <w:pPr>
-              <w:tabs>
-                <w:tab w:val="left" w:pos="2430"/>
-                <w:tab w:val="left" w:pos="2880"/>
-                <w:tab w:val="left" w:pos="6977"/>
-              </w:tabs>
-              <w:ind w:left="248" w:right="785" w:hanging="371"/>
-              <w:jc w:val="right"/>
+              <w:ind w:right="785"/>
               <w:rPr>
                 <w:rFonts w:cs="Mongolian Baiti"/>
                 <w:color w:val="000000"/>
@@ -3663,6 +3648,20 @@
         </w:rPr>
         <w:t xml:space="preserve"> curriculum to better integrate digital proficiencies. Digital proficiency modules which I co-created &amp; co-led:</w:t>
       </w:r>
+    </w:p>
+    <w:p>
+      <w:pPr>
+        <w:tabs>
+          <w:tab w:val="left" w:pos="2430"/>
+          <w:tab w:val="left" w:pos="2880"/>
+          <w:tab w:val="left" w:pos="6660"/>
+        </w:tabs>
+        <w:jc w:val="both"/>
+        <w:rPr>
+          <w:rFonts w:cs="Mongolian Baiti"/>
+          <w:bCs/>
+        </w:rPr>
+      </w:pPr>
     </w:p>
     <w:p>
       <w:pPr>
@@ -3724,6 +3723,7 @@
                 <w:rFonts w:cs="Mongolian Baiti"/>
                 <w:b/>
               </w:rPr>
+              <w:lastRenderedPageBreak/>
               <w:t>Digital Proficiency</w:t>
             </w:r>
           </w:p>
@@ -3797,7 +3797,6 @@
                 <w:rFonts w:cs="Mongolian Baiti"/>
                 <w:bCs/>
               </w:rPr>
-              <w:lastRenderedPageBreak/>
               <w:t>Data and Digital Ethics</w:t>
             </w:r>
           </w:p>
@@ -4744,7 +4743,14 @@
                 <w:rFonts w:cs="Mongolian Baiti"/>
                 <w:bCs/>
               </w:rPr>
-              <w:t>, The Meaningful Writing Project, Anne Ellen Geller, St. John’s University</w:t>
+              <w:t>, The Meaningful Writing Project, Anne Ellen Geller, St. John’s Universi</w:t>
+            </w:r>
+            <w:r>
+              <w:rPr>
+                <w:rFonts w:cs="Mongolian Baiti"/>
+                <w:bCs/>
+              </w:rPr>
+              <w:t>ty</w:t>
             </w:r>
           </w:p>
         </w:tc>
@@ -4789,13 +4795,27 @@
           <w:caps/>
         </w:rPr>
       </w:pPr>
-      <w:r>
+    </w:p>
+    <w:p>
+      <w:pPr>
+        <w:pBdr>
+          <w:bottom w:val="single" w:sz="6" w:space="1" w:color="auto"/>
+        </w:pBdr>
         <w:rPr>
           <w:rFonts w:cs="Mongolian Baiti"/>
           <w:b/>
           <w:bCs/>
           <w:caps/>
         </w:rPr>
+      </w:pPr>
+      <w:r>
+        <w:rPr>
+          <w:rFonts w:cs="Mongolian Baiti"/>
+          <w:b/>
+          <w:bCs/>
+          <w:caps/>
+        </w:rPr>
+        <w:lastRenderedPageBreak/>
         <w:t xml:space="preserve">TALKS, presentations, </w:t>
       </w:r>
       <w:r>
@@ -4866,7 +4886,6 @@
         <w:rPr>
           <w:rFonts w:asciiTheme="minorHAnsi" w:eastAsia="Times Roman" w:hAnsiTheme="minorHAnsi" w:cs="Mongolian Baiti"/>
         </w:rPr>
-        <w:lastRenderedPageBreak/>
         <w:t xml:space="preserve">“Ways of Reading.” </w:t>
       </w:r>
       <w:r>
@@ -4919,16 +4938,6 @@
         </w:rPr>
         <w:t>Department, 2018.</w:t>
       </w:r>
-    </w:p>
-    <w:p>
-      <w:pPr>
-        <w:pStyle w:val="BodyA"/>
-        <w:spacing w:after="240" w:line="276" w:lineRule="auto"/>
-        <w:jc w:val="both"/>
-        <w:rPr>
-          <w:rFonts w:asciiTheme="minorHAnsi" w:eastAsia="Times Roman" w:hAnsiTheme="minorHAnsi" w:cs="Mongolian Baiti"/>
-        </w:rPr>
-      </w:pPr>
     </w:p>
     <w:p>
       <w:pPr>
@@ -5489,12 +5498,39 @@
           <w:bCs/>
         </w:rPr>
       </w:pPr>
-      <w:r>
+    </w:p>
+    <w:p>
+      <w:pPr>
+        <w:pStyle w:val="BodyA"/>
+        <w:spacing w:after="240" w:line="276" w:lineRule="auto"/>
+        <w:ind w:left="540"/>
+        <w:jc w:val="both"/>
         <w:rPr>
           <w:rFonts w:asciiTheme="minorHAnsi" w:eastAsia="Times Roman" w:hAnsiTheme="minorHAnsi" w:cs="Mongolian Baiti"/>
           <w:b/>
           <w:bCs/>
         </w:rPr>
+      </w:pPr>
+    </w:p>
+    <w:p>
+      <w:pPr>
+        <w:pStyle w:val="BodyA"/>
+        <w:spacing w:after="240" w:line="276" w:lineRule="auto"/>
+        <w:ind w:left="630"/>
+        <w:jc w:val="both"/>
+        <w:rPr>
+          <w:rFonts w:asciiTheme="minorHAnsi" w:eastAsia="Times Roman" w:hAnsiTheme="minorHAnsi" w:cs="Mongolian Baiti"/>
+          <w:b/>
+          <w:bCs/>
+        </w:rPr>
+      </w:pPr>
+      <w:r>
+        <w:rPr>
+          <w:rFonts w:asciiTheme="minorHAnsi" w:eastAsia="Times Roman" w:hAnsiTheme="minorHAnsi" w:cs="Mongolian Baiti"/>
+          <w:b/>
+          <w:bCs/>
+        </w:rPr>
+        <w:lastRenderedPageBreak/>
         <w:t xml:space="preserve">Selected Roundtable Presentations </w:t>
       </w:r>
     </w:p>
@@ -5557,7 +5593,6 @@
           <w:color w:val="000000"/>
           <w:shd w:val="clear" w:color="auto" w:fill="FFFFFF"/>
         </w:rPr>
-        <w:lastRenderedPageBreak/>
         <w:t xml:space="preserve">“Continuing the Conversation: Navigating Inclusivity and Vulnerability in Online Listservs and Digital Spaces.” Presenting with </w:t>
       </w:r>
       <w:proofErr w:type="spellStart"/>
@@ -6040,6 +6075,7 @@
           <w:color w:val="000000"/>
           <w:shd w:val="clear" w:color="auto" w:fill="FFFFFF"/>
         </w:rPr>
+        <w:lastRenderedPageBreak/>
         <w:t xml:space="preserve">“Reimagining Romance: </w:t>
       </w:r>
       <w:r>
@@ -6114,7 +6150,6 @@
           <w:color w:val="000000"/>
           <w:shd w:val="clear" w:color="auto" w:fill="FFFFFF"/>
         </w:rPr>
-        <w:lastRenderedPageBreak/>
         <w:t xml:space="preserve">“Positions and Power: How the Writing Center is Viewed in the Institution.” Co-created with Abbie Levesque, Siddharth </w:t>
       </w:r>
       <w:proofErr w:type="spellStart"/>
@@ -7263,6 +7298,7 @@
                 <w:rFonts w:cs="Mongolian Baiti"/>
                 <w:b/>
               </w:rPr>
+              <w:lastRenderedPageBreak/>
               <w:t>Co-Organizer</w:t>
             </w:r>
             <w:r>
@@ -7317,33 +7353,13 @@
           <w:b/>
         </w:rPr>
       </w:pPr>
+      <w:bookmarkStart w:id="0" w:name="_GoBack"/>
+      <w:bookmarkEnd w:id="0"/>
       <w:r>
         <w:rPr>
           <w:rFonts w:cs="Mongolian Baiti"/>
           <w:b/>
         </w:rPr>
-        <w:tab/>
-      </w:r>
-    </w:p>
-    <w:p>
-      <w:pPr>
-        <w:tabs>
-          <w:tab w:val="left" w:pos="360"/>
-          <w:tab w:val="left" w:pos="2880"/>
-          <w:tab w:val="left" w:pos="8100"/>
-        </w:tabs>
-        <w:spacing w:after="240"/>
-        <w:rPr>
-          <w:rFonts w:cs="Mongolian Baiti"/>
-          <w:b/>
-        </w:rPr>
-      </w:pPr>
-      <w:r>
-        <w:rPr>
-          <w:rFonts w:cs="Mongolian Baiti"/>
-          <w:b/>
-        </w:rPr>
-        <w:lastRenderedPageBreak/>
         <w:tab/>
       </w:r>
       <w:r>
@@ -7783,8 +7799,6 @@
           <w:rFonts w:cs="Mongolian Baiti"/>
         </w:rPr>
       </w:pPr>
-      <w:bookmarkStart w:id="0" w:name="_GoBack"/>
-      <w:bookmarkEnd w:id="0"/>
       <w:r>
         <w:rPr>
           <w:rFonts w:cs="Mongolian Baiti"/>

</xml_diff>

<commit_message>
fixing formatting after messing with font
</commit_message>
<xml_diff>
--- a/about/Messina_CV_current.docx
+++ b/about/Messina_CV_current.docx
@@ -830,49 +830,7 @@
         <w:rPr>
           <w:rFonts w:ascii="Garamond" w:hAnsi="Garamond" w:cs="Mongolian Baiti"/>
         </w:rPr>
-        <w:t xml:space="preserve">Python (Pandas, NLTK, </w:t>
-      </w:r>
-      <w:proofErr w:type="spellStart"/>
-      <w:r>
-        <w:rPr>
-          <w:rFonts w:ascii="Garamond" w:hAnsi="Garamond" w:cs="Mongolian Baiti"/>
-        </w:rPr>
-        <w:t>Plotly</w:t>
-      </w:r>
-      <w:proofErr w:type="spellEnd"/>
-      <w:r>
-        <w:rPr>
-          <w:rFonts w:ascii="Garamond" w:hAnsi="Garamond" w:cs="Mongolian Baiti"/>
-        </w:rPr>
-        <w:t xml:space="preserve">, </w:t>
-      </w:r>
-      <w:proofErr w:type="spellStart"/>
-      <w:r>
-        <w:rPr>
-          <w:rFonts w:ascii="Garamond" w:hAnsi="Garamond" w:cs="Mongolian Baiti"/>
-        </w:rPr>
-        <w:t>Gensim</w:t>
-      </w:r>
-      <w:proofErr w:type="spellEnd"/>
-      <w:r>
-        <w:rPr>
-          <w:rFonts w:ascii="Garamond" w:hAnsi="Garamond" w:cs="Mongolian Baiti"/>
-        </w:rPr>
-        <w:t>, Matplotlib, Flask); HTML; CSS; XML (</w:t>
-      </w:r>
-      <w:proofErr w:type="spellStart"/>
-      <w:r>
-        <w:rPr>
-          <w:rFonts w:ascii="Garamond" w:hAnsi="Garamond" w:cs="Mongolian Baiti"/>
-        </w:rPr>
-        <w:t>RelaxNG</w:t>
-      </w:r>
-      <w:proofErr w:type="spellEnd"/>
-      <w:r>
-        <w:rPr>
-          <w:rFonts w:ascii="Garamond" w:hAnsi="Garamond" w:cs="Mongolian Baiti"/>
-        </w:rPr>
-        <w:t>, TEI, XSLT); Git</w:t>
+        <w:t>Python (Pandas, NLTK, Plotly, Gensim, Matplotlib, Flask); HTML; CSS; XML (RelaxNG, TEI, XSLT); Git</w:t>
       </w:r>
     </w:p>
     <w:p>
@@ -921,35 +879,7 @@
         <w:rPr>
           <w:rFonts w:ascii="Garamond" w:hAnsi="Garamond" w:cs="Mongolian Baiti"/>
         </w:rPr>
-        <w:t xml:space="preserve">GitHub, WordPress, </w:t>
-      </w:r>
-      <w:proofErr w:type="spellStart"/>
-      <w:r>
-        <w:rPr>
-          <w:rFonts w:ascii="Garamond" w:hAnsi="Garamond" w:cs="Mongolian Baiti"/>
-        </w:rPr>
-        <w:t>Wix</w:t>
-      </w:r>
-      <w:proofErr w:type="spellEnd"/>
-      <w:r>
-        <w:rPr>
-          <w:rFonts w:ascii="Garamond" w:hAnsi="Garamond" w:cs="Mongolian Baiti"/>
-        </w:rPr>
-        <w:t xml:space="preserve">, Google Suite, Tableau, Microsoft Suite, Audacity (podcast editing software), Zotero, NVivo, Canva (open source design software), </w:t>
-      </w:r>
-      <w:proofErr w:type="spellStart"/>
-      <w:r>
-        <w:rPr>
-          <w:rFonts w:ascii="Garamond" w:hAnsi="Garamond" w:cs="Mongolian Baiti"/>
-        </w:rPr>
-        <w:t>Openshot</w:t>
-      </w:r>
-      <w:proofErr w:type="spellEnd"/>
-      <w:r>
-        <w:rPr>
-          <w:rFonts w:ascii="Garamond" w:hAnsi="Garamond" w:cs="Mongolian Baiti"/>
-        </w:rPr>
-        <w:t xml:space="preserve"> </w:t>
+        <w:t xml:space="preserve">GitHub, WordPress, Wix, Google Suite, Tableau, Microsoft Suite, Audacity (podcast editing software), Zotero, NVivo, Canva (open source design software), Openshot </w:t>
       </w:r>
     </w:p>
     <w:p>
@@ -1118,38 +1048,28 @@
           <w:i/>
           <w:iCs/>
         </w:rPr>
-        <w:t xml:space="preserve">The Legend of </w:t>
-      </w:r>
-      <w:proofErr w:type="spellStart"/>
+        <w:t>The Legend of Korra</w:t>
+      </w:r>
       <w:r>
         <w:rPr>
           <w:rFonts w:ascii="Garamond" w:eastAsia="Times Roman" w:hAnsi="Garamond" w:cs="Mongolian Baiti"/>
           <w:i/>
           <w:iCs/>
         </w:rPr>
-        <w:t>Korra</w:t>
-      </w:r>
-      <w:proofErr w:type="spellEnd"/>
+        <w:t xml:space="preserve"> </w:t>
+      </w:r>
+      <w:r>
+        <w:rPr>
+          <w:rFonts w:ascii="Garamond" w:eastAsia="Times Roman" w:hAnsi="Garamond" w:cs="Mongolian Baiti"/>
+        </w:rPr>
+        <w:t xml:space="preserve">Fanfictions.” </w:t>
+      </w:r>
       <w:r>
         <w:rPr>
           <w:rFonts w:ascii="Garamond" w:eastAsia="Times Roman" w:hAnsi="Garamond" w:cs="Mongolian Baiti"/>
           <w:i/>
           <w:iCs/>
         </w:rPr>
-        <w:t xml:space="preserve"> </w:t>
-      </w:r>
-      <w:r>
-        <w:rPr>
-          <w:rFonts w:ascii="Garamond" w:eastAsia="Times Roman" w:hAnsi="Garamond" w:cs="Mongolian Baiti"/>
-        </w:rPr>
-        <w:t xml:space="preserve">Fanfictions.” </w:t>
-      </w:r>
-      <w:r>
-        <w:rPr>
-          <w:rFonts w:ascii="Garamond" w:eastAsia="Times Roman" w:hAnsi="Garamond" w:cs="Mongolian Baiti"/>
-          <w:i/>
-          <w:iCs/>
-        </w:rPr>
         <w:t>The Journal of Writing Analytics</w:t>
       </w:r>
       <w:r>
@@ -1164,19 +1084,6 @@
         </w:rPr>
         <w:t xml:space="preserve">, 2019. </w:t>
       </w:r>
-    </w:p>
-    <w:p>
-      <w:pPr>
-        <w:pStyle w:val="BodyA"/>
-        <w:tabs>
-          <w:tab w:val="left" w:pos="540"/>
-        </w:tabs>
-        <w:ind w:left="540" w:hanging="540"/>
-        <w:jc w:val="both"/>
-        <w:rPr>
-          <w:rFonts w:ascii="Garamond" w:eastAsia="Times Roman" w:hAnsi="Garamond" w:cs="Mongolian Baiti"/>
-        </w:rPr>
-      </w:pPr>
     </w:p>
     <w:p>
       <w:pPr>
@@ -1197,6 +1104,26 @@
           <w:rFonts w:ascii="Garamond" w:eastAsia="Times Roman" w:hAnsi="Garamond" w:cs="Mongolian Baiti"/>
         </w:rPr>
       </w:pPr>
+      <w:r>
+        <w:rPr>
+          <w:rFonts w:ascii="Garamond" w:eastAsia="Times Roman" w:hAnsi="Garamond" w:cs="Mongolian Baiti"/>
+        </w:rPr>
+        <w:t xml:space="preserve">Cara Marta Messina, Sarah Connell, Julia Flanders, Caroline Klibanoff, and Sarah Payne. “Social Knowledge Creation in the Digital Humanities: Case Studies.” </w:t>
+      </w:r>
+      <w:r>
+        <w:rPr>
+          <w:rFonts w:ascii="Garamond" w:eastAsia="Times Roman" w:hAnsi="Garamond" w:cs="Mongolian Baiti"/>
+          <w:i/>
+          <w:iCs/>
+        </w:rPr>
+        <w:t xml:space="preserve">Social Knowledge Creation, </w:t>
+      </w:r>
+      <w:r>
+        <w:rPr>
+          <w:rFonts w:ascii="Garamond" w:eastAsia="Times Roman" w:hAnsi="Garamond" w:cs="Mongolian Baiti"/>
+        </w:rPr>
+        <w:t>Vol 2. In press.</w:t>
+      </w:r>
     </w:p>
     <w:p>
       <w:pPr>
@@ -1207,40 +1134,6 @@
           <w:rFonts w:ascii="Garamond" w:eastAsia="Times Roman" w:hAnsi="Garamond" w:cs="Mongolian Baiti"/>
         </w:rPr>
       </w:pPr>
-      <w:r>
-        <w:rPr>
-          <w:rFonts w:ascii="Garamond" w:eastAsia="Times Roman" w:hAnsi="Garamond" w:cs="Mongolian Baiti"/>
-        </w:rPr>
-        <w:t xml:space="preserve">Cara Marta Messina, Sarah Connell, Julia Flanders, Caroline </w:t>
-      </w:r>
-      <w:proofErr w:type="spellStart"/>
-      <w:r>
-        <w:rPr>
-          <w:rFonts w:ascii="Garamond" w:eastAsia="Times Roman" w:hAnsi="Garamond" w:cs="Mongolian Baiti"/>
-        </w:rPr>
-        <w:t>Klibanoff</w:t>
-      </w:r>
-      <w:proofErr w:type="spellEnd"/>
-      <w:r>
-        <w:rPr>
-          <w:rFonts w:ascii="Garamond" w:eastAsia="Times Roman" w:hAnsi="Garamond" w:cs="Mongolian Baiti"/>
-        </w:rPr>
-        <w:t xml:space="preserve">, and Sarah Payne. “Social Knowledge Creation in the Digital Humanities: Case Studies.” </w:t>
-      </w:r>
-      <w:r>
-        <w:rPr>
-          <w:rFonts w:ascii="Garamond" w:eastAsia="Times Roman" w:hAnsi="Garamond" w:cs="Mongolian Baiti"/>
-          <w:i/>
-          <w:iCs/>
-        </w:rPr>
-        <w:t xml:space="preserve">Social Knowledge Creation, </w:t>
-      </w:r>
-      <w:r>
-        <w:rPr>
-          <w:rFonts w:ascii="Garamond" w:eastAsia="Times Roman" w:hAnsi="Garamond" w:cs="Mongolian Baiti"/>
-        </w:rPr>
-        <w:t>Vol 2. In press.</w:t>
-      </w:r>
     </w:p>
     <w:p>
       <w:pPr>
@@ -1251,21 +1144,10 @@
           <w:rFonts w:ascii="Garamond" w:eastAsia="Times Roman" w:hAnsi="Garamond" w:cs="Mongolian Baiti"/>
         </w:rPr>
       </w:pPr>
-    </w:p>
-    <w:p>
-      <w:pPr>
-        <w:pStyle w:val="BodyA"/>
-        <w:ind w:left="540" w:hanging="540"/>
-        <w:jc w:val="both"/>
-        <w:rPr>
-          <w:rFonts w:ascii="Garamond" w:eastAsia="Times Roman" w:hAnsi="Garamond" w:cs="Mongolian Baiti"/>
-        </w:rPr>
-      </w:pPr>
-      <w:r>
-        <w:rPr>
-          <w:rFonts w:ascii="Garamond" w:eastAsia="Times Roman" w:hAnsi="Garamond" w:cs="Mongolian Baiti"/>
-        </w:rPr>
-        <w:lastRenderedPageBreak/>
+      <w:r>
+        <w:rPr>
+          <w:rFonts w:ascii="Garamond" w:eastAsia="Times Roman" w:hAnsi="Garamond" w:cs="Mongolian Baiti"/>
+        </w:rPr>
         <w:t xml:space="preserve">Cara Marta Messina and Neal Lerner “Mixed Methods Research in Writing Centers”. </w:t>
       </w:r>
       <w:r>
@@ -1734,7 +1616,6 @@
         </w:rPr>
         <w:t xml:space="preserve">. “On the Front Lines: Graduate Student Roles in Shaping Discourse in Digital Spaces.” </w:t>
       </w:r>
-      <w:proofErr w:type="spellStart"/>
       <w:r>
         <w:rPr>
           <w:rFonts w:ascii="Garamond" w:hAnsi="Garamond" w:cs="Mongolian Baiti"/>
@@ -1743,7 +1624,6 @@
         </w:rPr>
         <w:t>Xchanges</w:t>
       </w:r>
-      <w:proofErr w:type="spellEnd"/>
       <w:r>
         <w:rPr>
           <w:rFonts w:ascii="Garamond" w:hAnsi="Garamond" w:cs="Mongolian Baiti"/>
@@ -1780,21 +1660,7 @@
         <w:rPr>
           <w:rFonts w:ascii="Garamond" w:hAnsi="Garamond" w:cs="Mongolian Baiti"/>
         </w:rPr>
-        <w:t xml:space="preserve">Members of the WPA-L Reimagining Working Group and </w:t>
-      </w:r>
-      <w:proofErr w:type="spellStart"/>
-      <w:r>
-        <w:rPr>
-          <w:rFonts w:ascii="Garamond" w:hAnsi="Garamond" w:cs="Mongolian Baiti"/>
-        </w:rPr>
-        <w:t>nextGEN</w:t>
-      </w:r>
-      <w:proofErr w:type="spellEnd"/>
-      <w:r>
-        <w:rPr>
-          <w:rFonts w:ascii="Garamond" w:hAnsi="Garamond" w:cs="Mongolian Baiti"/>
-        </w:rPr>
-        <w:t xml:space="preserve">. “Where We Are: Dialogue and Disciplinary Space.” </w:t>
+        <w:t xml:space="preserve">Members of the WPA-L Reimagining Working Group and nextGEN. “Where We Are: Dialogue and Disciplinary Space.” </w:t>
       </w:r>
       <w:r>
         <w:rPr>
@@ -2440,13 +2306,78 @@
           <w:caps/>
         </w:rPr>
       </w:pPr>
-      <w:r>
+    </w:p>
+    <w:p>
+      <w:pPr>
+        <w:pBdr>
+          <w:bottom w:val="single" w:sz="6" w:space="1" w:color="auto"/>
+        </w:pBdr>
+        <w:tabs>
+          <w:tab w:val="right" w:pos="9360"/>
+        </w:tabs>
         <w:rPr>
           <w:rFonts w:ascii="Garamond" w:hAnsi="Garamond" w:cs="Mongolian Baiti"/>
           <w:b/>
           <w:bCs/>
           <w:caps/>
         </w:rPr>
+      </w:pPr>
+    </w:p>
+    <w:p>
+      <w:pPr>
+        <w:pBdr>
+          <w:bottom w:val="single" w:sz="6" w:space="1" w:color="auto"/>
+        </w:pBdr>
+        <w:tabs>
+          <w:tab w:val="right" w:pos="9360"/>
+        </w:tabs>
+        <w:rPr>
+          <w:rFonts w:ascii="Garamond" w:hAnsi="Garamond" w:cs="Mongolian Baiti"/>
+          <w:b/>
+          <w:bCs/>
+          <w:caps/>
+        </w:rPr>
+      </w:pPr>
+    </w:p>
+    <w:p>
+      <w:pPr>
+        <w:pBdr>
+          <w:bottom w:val="single" w:sz="6" w:space="1" w:color="auto"/>
+        </w:pBdr>
+        <w:tabs>
+          <w:tab w:val="right" w:pos="9360"/>
+        </w:tabs>
+        <w:rPr>
+          <w:rFonts w:ascii="Garamond" w:hAnsi="Garamond" w:cs="Mongolian Baiti"/>
+          <w:b/>
+          <w:bCs/>
+          <w:caps/>
+        </w:rPr>
+      </w:pPr>
+    </w:p>
+    <w:p>
+      <w:pPr>
+        <w:pBdr>
+          <w:bottom w:val="single" w:sz="6" w:space="1" w:color="auto"/>
+        </w:pBdr>
+        <w:tabs>
+          <w:tab w:val="right" w:pos="9360"/>
+        </w:tabs>
+        <w:rPr>
+          <w:rFonts w:ascii="Garamond" w:hAnsi="Garamond" w:cs="Mongolian Baiti"/>
+          <w:b/>
+          <w:bCs/>
+          <w:caps/>
+        </w:rPr>
+      </w:pPr>
+      <w:r>
+        <w:rPr>
+          <w:rFonts w:ascii="Garamond" w:hAnsi="Garamond" w:cs="Mongolian Baiti"/>
+          <w:b/>
+          <w:bCs/>
+          <w:caps/>
+        </w:rPr>
+        <w:lastRenderedPageBreak/>
         <w:t>Grants</w:t>
       </w:r>
       <w:r>
@@ -2508,7 +2439,6 @@
               <w:rPr>
                 <w:rFonts w:ascii="Garamond" w:eastAsia="Times Roman" w:hAnsi="Garamond" w:cs="Mongolian Baiti"/>
               </w:rPr>
-              <w:lastRenderedPageBreak/>
               <w:t xml:space="preserve">CCCCs Research Grant. “Super-Diversity in Context: A Corpus-Based Study of Multilingual Writing Outcomes with Attention to Disparate Impact.” </w:t>
             </w:r>
             <w:r>
@@ -2579,7 +2509,6 @@
                 <w:rFonts w:ascii="Garamond" w:hAnsi="Garamond" w:cs="Mongolian Baiti"/>
                 <w:color w:val="000000"/>
               </w:rPr>
-              <w:lastRenderedPageBreak/>
               <w:t>2019-2020</w:t>
             </w:r>
           </w:p>
@@ -2603,20 +2532,11 @@
                 <w:rFonts w:ascii="Garamond" w:eastAsia="Times Roman" w:hAnsi="Garamond" w:cs="Mongolian Baiti"/>
               </w:rPr>
             </w:pPr>
-            <w:proofErr w:type="spellStart"/>
             <w:r>
               <w:rPr>
                 <w:rFonts w:ascii="Garamond" w:eastAsia="Times Roman" w:hAnsi="Garamond" w:cs="Mongolian Baiti"/>
               </w:rPr>
-              <w:lastRenderedPageBreak/>
-              <w:t>NULab</w:t>
-            </w:r>
-            <w:proofErr w:type="spellEnd"/>
-            <w:r>
-              <w:rPr>
-                <w:rFonts w:ascii="Garamond" w:eastAsia="Times Roman" w:hAnsi="Garamond" w:cs="Mongolian Baiti"/>
-              </w:rPr>
-              <w:t xml:space="preserve"> Seedling Grant. “The Critical Fan Toolkit</w:t>
+              <w:t>NULab Seedling Grant. “The Critical Fan Toolkit</w:t>
             </w:r>
             <w:r>
               <w:rPr>
@@ -2624,25 +2544,7 @@
                 <w:i/>
                 <w:iCs/>
               </w:rPr>
-              <w:t xml:space="preserve">.” </w:t>
-            </w:r>
-            <w:proofErr w:type="spellStart"/>
-            <w:r>
-              <w:rPr>
-                <w:rFonts w:ascii="Garamond" w:eastAsia="Times Roman" w:hAnsi="Garamond" w:cs="Mongolian Baiti"/>
-                <w:i/>
-                <w:iCs/>
-              </w:rPr>
-              <w:t>NULab</w:t>
-            </w:r>
-            <w:proofErr w:type="spellEnd"/>
-            <w:r>
-              <w:rPr>
-                <w:rFonts w:ascii="Garamond" w:eastAsia="Times Roman" w:hAnsi="Garamond" w:cs="Mongolian Baiti"/>
-                <w:i/>
-                <w:iCs/>
-              </w:rPr>
-              <w:t xml:space="preserve"> for Texts, Maps, and Networks</w:t>
+              <w:t>.” NULab for Texts, Maps, and Networks</w:t>
             </w:r>
             <w:r>
               <w:rPr>
@@ -2705,23 +2607,13 @@
               </w:rPr>
               <w:t xml:space="preserve">Travel Grant. </w:t>
             </w:r>
-            <w:proofErr w:type="spellStart"/>
             <w:r>
               <w:rPr>
                 <w:rFonts w:ascii="Garamond" w:eastAsia="Times Roman" w:hAnsi="Garamond" w:cs="Mongolian Baiti"/>
                 <w:i/>
                 <w:iCs/>
               </w:rPr>
-              <w:t>NULab</w:t>
-            </w:r>
-            <w:proofErr w:type="spellEnd"/>
-            <w:r>
-              <w:rPr>
-                <w:rFonts w:ascii="Garamond" w:eastAsia="Times Roman" w:hAnsi="Garamond" w:cs="Mongolian Baiti"/>
-                <w:i/>
-                <w:iCs/>
-              </w:rPr>
-              <w:t xml:space="preserve"> for Texts, Maps, and Networks</w:t>
+              <w:t>NULab for Texts, Maps, and Networks</w:t>
             </w:r>
             <w:r>
               <w:rPr>
@@ -3002,8 +2894,6 @@
               </w:rPr>
               <w:t>ENGW 1111: First Year Writing</w:t>
             </w:r>
-            <w:bookmarkStart w:id="0" w:name="_GoBack"/>
-            <w:bookmarkEnd w:id="0"/>
           </w:p>
         </w:tc>
         <w:tc>
@@ -3421,17 +3311,8 @@
                 <w:rFonts w:ascii="Garamond" w:hAnsi="Garamond" w:cs="Mongolian Baiti"/>
                 <w:bCs/>
               </w:rPr>
-              <w:t xml:space="preserve">Women Writers’ Vector Toolkit Workshop, Northeastern University. Co-led with Molly </w:t>
-            </w:r>
-            <w:proofErr w:type="spellStart"/>
-            <w:r>
-              <w:rPr>
-                <w:rFonts w:ascii="Garamond" w:hAnsi="Garamond" w:cs="Mongolian Baiti"/>
-                <w:bCs/>
-              </w:rPr>
-              <w:t>Nebiolo</w:t>
-            </w:r>
-            <w:proofErr w:type="spellEnd"/>
+              <w:t>Women Writers’ Vector Toolkit Workshop, Northeastern University. Co-led with Molly Nebiolo</w:t>
+            </w:r>
           </w:p>
         </w:tc>
         <w:tc>
@@ -3577,20 +3458,8 @@
         </w:rPr>
         <w:t xml:space="preserve"> curriculum to better integrate digital proficiencies. Digital proficiency modules which I co-created &amp; co-led:</w:t>
       </w:r>
-    </w:p>
-    <w:p>
-      <w:pPr>
-        <w:tabs>
-          <w:tab w:val="left" w:pos="2430"/>
-          <w:tab w:val="left" w:pos="2880"/>
-          <w:tab w:val="left" w:pos="6660"/>
-        </w:tabs>
-        <w:jc w:val="both"/>
-        <w:rPr>
-          <w:rFonts w:ascii="Garamond" w:hAnsi="Garamond" w:cs="Mongolian Baiti"/>
-          <w:bCs/>
-        </w:rPr>
-      </w:pPr>
+      <w:bookmarkStart w:id="0" w:name="_GoBack"/>
+      <w:bookmarkEnd w:id="0"/>
     </w:p>
     <w:p>
       <w:pPr>
@@ -4404,23 +4273,7 @@
                 <w:rFonts w:ascii="Garamond" w:hAnsi="Garamond" w:cs="Mongolian Baiti"/>
                 <w:bCs/>
               </w:rPr>
-              <w:t xml:space="preserve">. </w:t>
-            </w:r>
-            <w:proofErr w:type="spellStart"/>
-            <w:r>
-              <w:rPr>
-                <w:rFonts w:ascii="Garamond" w:hAnsi="Garamond" w:cs="Mongolian Baiti"/>
-                <w:bCs/>
-              </w:rPr>
-              <w:t>NULab</w:t>
-            </w:r>
-            <w:proofErr w:type="spellEnd"/>
-            <w:r>
-              <w:rPr>
-                <w:rFonts w:ascii="Garamond" w:hAnsi="Garamond" w:cs="Mongolian Baiti"/>
-                <w:bCs/>
-              </w:rPr>
-              <w:t xml:space="preserve"> for Texts, Maps, and Networks, Northeastern University.</w:t>
+              <w:t>. NULab for Texts, Maps, and Networks, Northeastern University.</w:t>
             </w:r>
           </w:p>
         </w:tc>
@@ -4822,7 +4675,6 @@
         </w:rPr>
         <w:t xml:space="preserve">Presented with Hillary Chute, Laura Green, and William Quinn. </w:t>
       </w:r>
-      <w:proofErr w:type="spellStart"/>
       <w:r>
         <w:rPr>
           <w:rFonts w:ascii="Garamond" w:eastAsia="Times Roman" w:hAnsi="Garamond" w:cs="Mongolian Baiti"/>
@@ -4831,7 +4683,6 @@
         </w:rPr>
         <w:t>Barrs</w:t>
       </w:r>
-      <w:proofErr w:type="spellEnd"/>
       <w:r>
         <w:rPr>
           <w:rFonts w:ascii="Garamond" w:eastAsia="Times Roman" w:hAnsi="Garamond" w:cs="Mongolian Baiti"/>
@@ -4892,39 +4743,15 @@
         <w:rPr>
           <w:rFonts w:ascii="Garamond" w:eastAsia="Times Roman" w:hAnsi="Garamond" w:cs="Mongolian Baiti"/>
         </w:rPr>
-        <w:t xml:space="preserve">Presented with Matthew Hitchcock and Gary </w:t>
-      </w:r>
-      <w:proofErr w:type="spellStart"/>
-      <w:r>
-        <w:rPr>
-          <w:rFonts w:ascii="Garamond" w:eastAsia="Times Roman" w:hAnsi="Garamond" w:cs="Mongolian Baiti"/>
-        </w:rPr>
-        <w:t>Goshgarian</w:t>
-      </w:r>
-      <w:proofErr w:type="spellEnd"/>
-      <w:r>
-        <w:rPr>
-          <w:rFonts w:ascii="Garamond" w:eastAsia="Times Roman" w:hAnsi="Garamond" w:cs="Mongolian Baiti"/>
-        </w:rPr>
-        <w:t xml:space="preserve">. </w:t>
-      </w:r>
-      <w:proofErr w:type="spellStart"/>
+        <w:t xml:space="preserve">Presented with Matthew Hitchcock and Gary Goshgarian. </w:t>
+      </w:r>
       <w:r>
         <w:rPr>
           <w:rFonts w:ascii="Garamond" w:eastAsia="Times Roman" w:hAnsi="Garamond" w:cs="Mongolian Baiti"/>
           <w:i/>
           <w:iCs/>
         </w:rPr>
-        <w:t>Barrs</w:t>
-      </w:r>
-      <w:proofErr w:type="spellEnd"/>
-      <w:r>
-        <w:rPr>
-          <w:rFonts w:ascii="Garamond" w:eastAsia="Times Roman" w:hAnsi="Garamond" w:cs="Mongolian Baiti"/>
-          <w:i/>
-          <w:iCs/>
-        </w:rPr>
-        <w:t xml:space="preserve"> Criticism Slam</w:t>
+        <w:t>Barrs Criticism Slam</w:t>
       </w:r>
       <w:r>
         <w:rPr>
@@ -5413,32 +5240,6 @@
       <w:pPr>
         <w:pStyle w:val="BodyA"/>
         <w:spacing w:after="240" w:line="276" w:lineRule="auto"/>
-        <w:ind w:left="540"/>
-        <w:jc w:val="both"/>
-        <w:rPr>
-          <w:rFonts w:ascii="Garamond" w:eastAsia="Times Roman" w:hAnsi="Garamond" w:cs="Mongolian Baiti"/>
-          <w:b/>
-          <w:bCs/>
-        </w:rPr>
-      </w:pPr>
-    </w:p>
-    <w:p>
-      <w:pPr>
-        <w:pStyle w:val="BodyA"/>
-        <w:spacing w:after="240" w:line="276" w:lineRule="auto"/>
-        <w:ind w:left="540"/>
-        <w:jc w:val="both"/>
-        <w:rPr>
-          <w:rFonts w:ascii="Garamond" w:eastAsia="Times Roman" w:hAnsi="Garamond" w:cs="Mongolian Baiti"/>
-          <w:b/>
-          <w:bCs/>
-        </w:rPr>
-      </w:pPr>
-    </w:p>
-    <w:p>
-      <w:pPr>
-        <w:pStyle w:val="BodyA"/>
-        <w:spacing w:after="240" w:line="276" w:lineRule="auto"/>
         <w:ind w:left="630"/>
         <w:jc w:val="both"/>
         <w:rPr>
@@ -5515,87 +5316,7 @@
           <w:color w:val="000000"/>
           <w:shd w:val="clear" w:color="auto" w:fill="FFFFFF"/>
         </w:rPr>
-        <w:t xml:space="preserve">“Continuing the Conversation: Navigating Inclusivity and Vulnerability in Online Listservs and Digital Spaces.” Presenting with </w:t>
-      </w:r>
-      <w:proofErr w:type="spellStart"/>
-      <w:r>
-        <w:rPr>
-          <w:rFonts w:ascii="Garamond" w:eastAsia="Times New Roman" w:hAnsi="Garamond" w:cs="Mongolian Baiti"/>
-          <w:bCs/>
-          <w:color w:val="000000"/>
-          <w:shd w:val="clear" w:color="auto" w:fill="FFFFFF"/>
-        </w:rPr>
-        <w:t>Ashanka</w:t>
-      </w:r>
-      <w:proofErr w:type="spellEnd"/>
-      <w:r>
-        <w:rPr>
-          <w:rFonts w:ascii="Garamond" w:eastAsia="Times New Roman" w:hAnsi="Garamond" w:cs="Mongolian Baiti"/>
-          <w:bCs/>
-          <w:color w:val="000000"/>
-          <w:shd w:val="clear" w:color="auto" w:fill="FFFFFF"/>
-        </w:rPr>
-        <w:t xml:space="preserve"> Kumari, Emily </w:t>
-      </w:r>
-      <w:proofErr w:type="spellStart"/>
-      <w:r>
-        <w:rPr>
-          <w:rFonts w:ascii="Garamond" w:eastAsia="Times New Roman" w:hAnsi="Garamond" w:cs="Mongolian Baiti"/>
-          <w:bCs/>
-          <w:color w:val="000000"/>
-          <w:shd w:val="clear" w:color="auto" w:fill="FFFFFF"/>
-        </w:rPr>
-        <w:t>LaPadura</w:t>
-      </w:r>
-      <w:proofErr w:type="spellEnd"/>
-      <w:r>
-        <w:rPr>
-          <w:rFonts w:ascii="Garamond" w:eastAsia="Times New Roman" w:hAnsi="Garamond" w:cs="Mongolian Baiti"/>
-          <w:bCs/>
-          <w:color w:val="000000"/>
-          <w:shd w:val="clear" w:color="auto" w:fill="FFFFFF"/>
-        </w:rPr>
-        <w:t xml:space="preserve">, Katelyn Lusher, Mandy Olejnik, and </w:t>
-      </w:r>
-      <w:proofErr w:type="spellStart"/>
-      <w:r>
-        <w:rPr>
-          <w:rFonts w:ascii="Garamond" w:eastAsia="Times New Roman" w:hAnsi="Garamond" w:cs="Mongolian Baiti"/>
-          <w:bCs/>
-          <w:color w:val="000000"/>
-          <w:shd w:val="clear" w:color="auto" w:fill="FFFFFF"/>
-        </w:rPr>
-        <w:t>Kyllikki</w:t>
-      </w:r>
-      <w:proofErr w:type="spellEnd"/>
-      <w:r>
-        <w:rPr>
-          <w:rFonts w:ascii="Garamond" w:eastAsia="Times New Roman" w:hAnsi="Garamond" w:cs="Mongolian Baiti"/>
-          <w:bCs/>
-          <w:color w:val="000000"/>
-          <w:shd w:val="clear" w:color="auto" w:fill="FFFFFF"/>
-        </w:rPr>
-        <w:t xml:space="preserve"> </w:t>
-      </w:r>
-      <w:proofErr w:type="spellStart"/>
-      <w:r>
-        <w:rPr>
-          <w:rFonts w:ascii="Garamond" w:eastAsia="Times New Roman" w:hAnsi="Garamond" w:cs="Mongolian Baiti"/>
-          <w:bCs/>
-          <w:color w:val="000000"/>
-          <w:shd w:val="clear" w:color="auto" w:fill="FFFFFF"/>
-        </w:rPr>
-        <w:t>Rytov</w:t>
-      </w:r>
-      <w:proofErr w:type="spellEnd"/>
-      <w:r>
-        <w:rPr>
-          <w:rFonts w:ascii="Garamond" w:eastAsia="Times New Roman" w:hAnsi="Garamond" w:cs="Mongolian Baiti"/>
-          <w:bCs/>
-          <w:color w:val="000000"/>
-          <w:shd w:val="clear" w:color="auto" w:fill="FFFFFF"/>
-        </w:rPr>
-        <w:t xml:space="preserve">. </w:t>
+        <w:t xml:space="preserve">“Continuing the Conversation: Navigating Inclusivity and Vulnerability in Online Listservs and Digital Spaces.” Presenting with Ashanka Kumari, Emily LaPadura, Katelyn Lusher, Mandy Olejnik, and Kyllikki Rytov. </w:t>
       </w:r>
       <w:r>
         <w:rPr>
@@ -5636,27 +5357,7 @@
           <w:color w:val="000000"/>
           <w:shd w:val="clear" w:color="auto" w:fill="FFFFFF"/>
         </w:rPr>
-        <w:t xml:space="preserve">“Theory on the Ground: Building Writing Center Research Groups.” Presented with Abbie Levesque and Kyle </w:t>
-      </w:r>
-      <w:proofErr w:type="spellStart"/>
-      <w:r>
-        <w:rPr>
-          <w:rFonts w:ascii="Garamond" w:eastAsia="Times New Roman" w:hAnsi="Garamond" w:cs="Mongolian Baiti"/>
-          <w:bCs/>
-          <w:color w:val="000000"/>
-          <w:shd w:val="clear" w:color="auto" w:fill="FFFFFF"/>
-        </w:rPr>
-        <w:t>Oddis</w:t>
-      </w:r>
-      <w:proofErr w:type="spellEnd"/>
-      <w:r>
-        <w:rPr>
-          <w:rFonts w:ascii="Garamond" w:eastAsia="Times New Roman" w:hAnsi="Garamond" w:cs="Mongolian Baiti"/>
-          <w:bCs/>
-          <w:color w:val="000000"/>
-          <w:shd w:val="clear" w:color="auto" w:fill="FFFFFF"/>
-        </w:rPr>
-        <w:t xml:space="preserve">. </w:t>
+        <w:t xml:space="preserve">“Theory on the Ground: Building Writing Center Research Groups.” Presented with Abbie Levesque and Kyle Oddis. </w:t>
       </w:r>
       <w:r>
         <w:rPr>
@@ -5696,7 +5397,6 @@
           <w:color w:val="000000"/>
           <w:shd w:val="clear" w:color="auto" w:fill="FFFFFF"/>
         </w:rPr>
-        <w:lastRenderedPageBreak/>
         <w:t xml:space="preserve">“Process Over Product: Challenging Institutional Pressures and Discrimination Through Ongoing Consultant Training.” Lead Presenter, presented with Abbie Levesque, Zachary Shaw, and Matthew Hitchcock. </w:t>
       </w:r>
       <w:r>
@@ -5732,21 +5432,8 @@
         <w:rPr>
           <w:rFonts w:ascii="Garamond" w:eastAsia="Times Roman" w:hAnsi="Garamond" w:cs="Mongolian Baiti"/>
         </w:rPr>
-        <w:t xml:space="preserve">“Initial Impressions: How Heuristics Shape Writing Center Consultations.” Co-presented with Alison Perry, Mairead </w:t>
-      </w:r>
-      <w:proofErr w:type="spellStart"/>
-      <w:r>
-        <w:rPr>
-          <w:rFonts w:ascii="Garamond" w:eastAsia="Times Roman" w:hAnsi="Garamond" w:cs="Mongolian Baiti"/>
-        </w:rPr>
-        <w:t>Carr</w:t>
-      </w:r>
-      <w:proofErr w:type="spellEnd"/>
-      <w:r>
-        <w:rPr>
-          <w:rFonts w:ascii="Garamond" w:eastAsia="Times Roman" w:hAnsi="Garamond" w:cs="Mongolian Baiti"/>
-        </w:rPr>
-        <w:t xml:space="preserve">, and Jack Wells. </w:t>
+        <w:lastRenderedPageBreak/>
+        <w:t xml:space="preserve">“Initial Impressions: How Heuristics Shape Writing Center Consultations.” Co-presented with Alison Perry, Mairead Carr, and Jack Wells. </w:t>
       </w:r>
       <w:r>
         <w:rPr>
@@ -5775,35 +5462,7 @@
         <w:rPr>
           <w:rFonts w:ascii="Garamond" w:eastAsia="Times Roman" w:hAnsi="Garamond" w:cs="Mongolian Baiti"/>
         </w:rPr>
-        <w:t xml:space="preserve">“Creating a Freshman Writing Journal: A Collaboration Between a First-Year Writing Program and a Writing Center.” Co-presented with Derek Owens, Tom </w:t>
-      </w:r>
-      <w:proofErr w:type="spellStart"/>
-      <w:r>
-        <w:rPr>
-          <w:rFonts w:ascii="Garamond" w:eastAsia="Times Roman" w:hAnsi="Garamond" w:cs="Mongolian Baiti"/>
-        </w:rPr>
-        <w:t>Philipose</w:t>
-      </w:r>
-      <w:proofErr w:type="spellEnd"/>
-      <w:r>
-        <w:rPr>
-          <w:rFonts w:ascii="Garamond" w:eastAsia="Times Roman" w:hAnsi="Garamond" w:cs="Mongolian Baiti"/>
-        </w:rPr>
-        <w:t xml:space="preserve">, Alison Perry, Anna </w:t>
-      </w:r>
-      <w:proofErr w:type="spellStart"/>
-      <w:r>
-        <w:rPr>
-          <w:rFonts w:ascii="Garamond" w:eastAsia="Times Roman" w:hAnsi="Garamond" w:cs="Mongolian Baiti"/>
-        </w:rPr>
-        <w:t>Sicari</w:t>
-      </w:r>
-      <w:proofErr w:type="spellEnd"/>
-      <w:r>
-        <w:rPr>
-          <w:rFonts w:ascii="Garamond" w:eastAsia="Times Roman" w:hAnsi="Garamond" w:cs="Mongolian Baiti"/>
-        </w:rPr>
-        <w:t xml:space="preserve">, Tara Roeder, and Bailey Robertson. </w:t>
+        <w:t xml:space="preserve">“Creating a Freshman Writing Journal: A Collaboration Between a First-Year Writing Program and a Writing Center.” Co-presented with Derek Owens, Tom Philipose, Alison Perry, Anna Sicari, Tara Roeder, and Bailey Robertson. </w:t>
       </w:r>
       <w:r>
         <w:rPr>
@@ -5879,35 +5538,7 @@
         <w:rPr>
           <w:rFonts w:ascii="Garamond" w:eastAsia="Times Roman" w:hAnsi="Garamond" w:cs="Mongolian Baiti"/>
         </w:rPr>
-        <w:t xml:space="preserve">“The Writing Fellows Program: Modeling Partners for Change.” Lead Presenter, presented with </w:t>
-      </w:r>
-      <w:proofErr w:type="spellStart"/>
-      <w:r>
-        <w:rPr>
-          <w:rFonts w:ascii="Garamond" w:eastAsia="Times Roman" w:hAnsi="Garamond" w:cs="Mongolian Baiti"/>
-        </w:rPr>
-        <w:t>Eleadah</w:t>
-      </w:r>
-      <w:proofErr w:type="spellEnd"/>
-      <w:r>
-        <w:rPr>
-          <w:rFonts w:ascii="Garamond" w:eastAsia="Times Roman" w:hAnsi="Garamond" w:cs="Mongolian Baiti"/>
-        </w:rPr>
-        <w:t xml:space="preserve"> Clack, Alyssa-Rae Hug, Carolyn </w:t>
-      </w:r>
-      <w:proofErr w:type="spellStart"/>
-      <w:r>
-        <w:rPr>
-          <w:rFonts w:ascii="Garamond" w:eastAsia="Times Roman" w:hAnsi="Garamond" w:cs="Mongolian Baiti"/>
-        </w:rPr>
-        <w:t>Wargula</w:t>
-      </w:r>
-      <w:proofErr w:type="spellEnd"/>
-      <w:r>
-        <w:rPr>
-          <w:rFonts w:ascii="Garamond" w:eastAsia="Times Roman" w:hAnsi="Garamond" w:cs="Mongolian Baiti"/>
-        </w:rPr>
-        <w:t xml:space="preserve">, and Anne Geller. </w:t>
+        <w:t xml:space="preserve">“The Writing Fellows Program: Modeling Partners for Change.” Lead Presenter, presented with Eleadah Clack, Alyssa-Rae Hug, Carolyn Wargula, and Anne Geller. </w:t>
       </w:r>
       <w:r>
         <w:rPr>
@@ -6009,9 +5640,17 @@
           <w:color w:val="000000"/>
           <w:shd w:val="clear" w:color="auto" w:fill="FFFFFF"/>
         </w:rPr>
-        <w:t xml:space="preserve">The Legend of </w:t>
-      </w:r>
-      <w:proofErr w:type="spellStart"/>
+        <w:t>The Legend of Korra</w:t>
+      </w:r>
+      <w:r>
+        <w:rPr>
+          <w:rFonts w:ascii="Garamond" w:eastAsia="Times New Roman" w:hAnsi="Garamond" w:cs="Mongolian Baiti"/>
+          <w:bCs/>
+          <w:color w:val="000000"/>
+          <w:shd w:val="clear" w:color="auto" w:fill="FFFFFF"/>
+        </w:rPr>
+        <w:t xml:space="preserve"> Critical Fandom Practices.” </w:t>
+      </w:r>
       <w:r>
         <w:rPr>
           <w:rFonts w:ascii="Garamond" w:eastAsia="Times New Roman" w:hAnsi="Garamond" w:cs="Mongolian Baiti"/>
@@ -6021,9 +5660,8 @@
           <w:color w:val="000000"/>
           <w:shd w:val="clear" w:color="auto" w:fill="FFFFFF"/>
         </w:rPr>
-        <w:t>Korra</w:t>
-      </w:r>
-      <w:proofErr w:type="spellEnd"/>
+        <w:t>Association for Computers and Humanities</w:t>
+      </w:r>
       <w:r>
         <w:rPr>
           <w:rFonts w:ascii="Garamond" w:eastAsia="Times New Roman" w:hAnsi="Garamond" w:cs="Mongolian Baiti"/>
@@ -6031,19 +5669,20 @@
           <w:color w:val="000000"/>
           <w:shd w:val="clear" w:color="auto" w:fill="FFFFFF"/>
         </w:rPr>
-        <w:t xml:space="preserve"> Critical Fandom Practices.” </w:t>
-      </w:r>
-      <w:r>
+        <w:t>. Pittsburgh, PA. July 2019.</w:t>
+      </w:r>
+    </w:p>
+    <w:p>
+      <w:pPr>
+        <w:spacing w:after="240" w:line="276" w:lineRule="auto"/>
+        <w:jc w:val="both"/>
         <w:rPr>
           <w:rFonts w:ascii="Garamond" w:eastAsia="Times New Roman" w:hAnsi="Garamond" w:cs="Mongolian Baiti"/>
           <w:bCs/>
-          <w:i/>
-          <w:iCs/>
           <w:color w:val="000000"/>
           <w:shd w:val="clear" w:color="auto" w:fill="FFFFFF"/>
         </w:rPr>
-        <w:t>Association for Computers and Humanities</w:t>
-      </w:r>
+      </w:pPr>
       <w:r>
         <w:rPr>
           <w:rFonts w:ascii="Garamond" w:eastAsia="Times New Roman" w:hAnsi="Garamond" w:cs="Mongolian Baiti"/>
@@ -6051,68 +5690,7 @@
           <w:color w:val="000000"/>
           <w:shd w:val="clear" w:color="auto" w:fill="FFFFFF"/>
         </w:rPr>
-        <w:t>. Pittsburgh, PA. July 2019.</w:t>
-      </w:r>
-    </w:p>
-    <w:p>
-      <w:pPr>
-        <w:spacing w:after="240" w:line="276" w:lineRule="auto"/>
-        <w:jc w:val="both"/>
-        <w:rPr>
-          <w:rFonts w:ascii="Garamond" w:eastAsia="Times New Roman" w:hAnsi="Garamond" w:cs="Mongolian Baiti"/>
-          <w:bCs/>
-          <w:color w:val="000000"/>
-          <w:shd w:val="clear" w:color="auto" w:fill="FFFFFF"/>
-        </w:rPr>
-      </w:pPr>
-      <w:r>
-        <w:rPr>
-          <w:rFonts w:ascii="Garamond" w:eastAsia="Times New Roman" w:hAnsi="Garamond" w:cs="Mongolian Baiti"/>
-          <w:bCs/>
-          <w:color w:val="000000"/>
-          <w:shd w:val="clear" w:color="auto" w:fill="FFFFFF"/>
-        </w:rPr>
-        <w:t xml:space="preserve">“Positions and Power: How the Writing Center is Viewed in the Institution.” Co-created with Abbie Levesque, Siddharth </w:t>
-      </w:r>
-      <w:proofErr w:type="spellStart"/>
-      <w:r>
-        <w:rPr>
-          <w:rFonts w:ascii="Garamond" w:eastAsia="Times New Roman" w:hAnsi="Garamond" w:cs="Mongolian Baiti"/>
-          <w:bCs/>
-          <w:color w:val="000000"/>
-          <w:shd w:val="clear" w:color="auto" w:fill="FFFFFF"/>
-        </w:rPr>
-        <w:t>Pannir</w:t>
-      </w:r>
-      <w:proofErr w:type="spellEnd"/>
-      <w:r>
-        <w:rPr>
-          <w:rFonts w:ascii="Garamond" w:eastAsia="Times New Roman" w:hAnsi="Garamond" w:cs="Mongolian Baiti"/>
-          <w:bCs/>
-          <w:color w:val="000000"/>
-          <w:shd w:val="clear" w:color="auto" w:fill="FFFFFF"/>
-        </w:rPr>
-        <w:t xml:space="preserve">, and Quisqueya </w:t>
-      </w:r>
-      <w:proofErr w:type="spellStart"/>
-      <w:r>
-        <w:rPr>
-          <w:rFonts w:ascii="Garamond" w:eastAsia="Times New Roman" w:hAnsi="Garamond" w:cs="Mongolian Baiti"/>
-          <w:bCs/>
-          <w:color w:val="000000"/>
-          <w:shd w:val="clear" w:color="auto" w:fill="FFFFFF"/>
-        </w:rPr>
-        <w:t>Witbeck</w:t>
-      </w:r>
-      <w:proofErr w:type="spellEnd"/>
-      <w:r>
-        <w:rPr>
-          <w:rFonts w:ascii="Garamond" w:eastAsia="Times New Roman" w:hAnsi="Garamond" w:cs="Mongolian Baiti"/>
-          <w:bCs/>
-          <w:color w:val="000000"/>
-          <w:shd w:val="clear" w:color="auto" w:fill="FFFFFF"/>
-        </w:rPr>
-        <w:t xml:space="preserve">. </w:t>
+        <w:t xml:space="preserve">“Positions and Power: How the Writing Center is Viewed in the Institution.” Co-created with Abbie Levesque, Siddharth Pannir, and Quisqueya Witbeck. </w:t>
       </w:r>
       <w:r>
         <w:rPr>
@@ -6415,7 +5993,6 @@
                 <w:rFonts w:ascii="Garamond" w:hAnsi="Garamond" w:cs="Mongolian Baiti"/>
                 <w:b/>
               </w:rPr>
-              <w:lastRenderedPageBreak/>
               <w:t>Organizer.</w:t>
             </w:r>
             <w:r>
@@ -6544,6 +6121,7 @@
                 <w:rFonts w:ascii="Garamond" w:hAnsi="Garamond" w:cs="Mongolian Baiti"/>
                 <w:b/>
               </w:rPr>
+              <w:lastRenderedPageBreak/>
               <w:t>Reviewer</w:t>
             </w:r>
             <w:r>
@@ -7017,23 +6595,7 @@
                 <w:rFonts w:ascii="Garamond" w:hAnsi="Garamond" w:cs="Mongolian Baiti"/>
                 <w:bCs/>
               </w:rPr>
-              <w:t xml:space="preserve">. </w:t>
-            </w:r>
-            <w:proofErr w:type="spellStart"/>
-            <w:r>
-              <w:rPr>
-                <w:rFonts w:ascii="Garamond" w:hAnsi="Garamond" w:cs="Mongolian Baiti"/>
-                <w:bCs/>
-              </w:rPr>
-              <w:t>NULab</w:t>
-            </w:r>
-            <w:proofErr w:type="spellEnd"/>
-            <w:r>
-              <w:rPr>
-                <w:rFonts w:ascii="Garamond" w:hAnsi="Garamond" w:cs="Mongolian Baiti"/>
-                <w:bCs/>
-              </w:rPr>
-              <w:t xml:space="preserve"> Spring Conference, “Digital Storytelling,” Northeastern University.</w:t>
+              <w:t>. NULab Spring Conference, “Digital Storytelling,” Northeastern University.</w:t>
             </w:r>
           </w:p>
         </w:tc>
@@ -7579,25 +7141,7 @@
           <w:bCs/>
           <w:iCs/>
         </w:rPr>
-        <w:t xml:space="preserve">SUNY Empire State College Harry Van </w:t>
-      </w:r>
-      <w:proofErr w:type="spellStart"/>
-      <w:r>
-        <w:rPr>
-          <w:rFonts w:ascii="Garamond" w:hAnsi="Garamond" w:cs="Mongolian Baiti"/>
-          <w:bCs/>
-          <w:iCs/>
-        </w:rPr>
-        <w:t>Arsdale</w:t>
-      </w:r>
-      <w:proofErr w:type="spellEnd"/>
-      <w:r>
-        <w:rPr>
-          <w:rFonts w:ascii="Garamond" w:hAnsi="Garamond" w:cs="Mongolian Baiti"/>
-          <w:bCs/>
-          <w:iCs/>
-        </w:rPr>
-        <w:t xml:space="preserve"> Jr. Center for Labor Studies Academic Support, 2015–2016</w:t>
+        <w:t>SUNY Empire State College Harry Van Arsdale Jr. Center for Labor Studies Academic Support, 2015–2016</w:t>
       </w:r>
     </w:p>
     <w:p>

</xml_diff>

<commit_message>
testing new forward slash and updating CV
</commit_message>
<xml_diff>
--- a/about/Messina_CV_current.docx
+++ b/about/Messina_CV_current.docx
@@ -515,6 +515,16 @@
               </w:rPr>
               <w:t>Fan Studies</w:t>
             </w:r>
+            <w:r>
+              <w:rPr>
+                <w:rFonts w:ascii="Garamond" w:hAnsi="Garamond" w:cs="Mongolian Baiti"/>
+                <w:b w:val="0"/>
+                <w:bCs w:val="0"/>
+              </w:rPr>
+              <w:t xml:space="preserve"> &amp; New Media</w:t>
+            </w:r>
+            <w:bookmarkStart w:id="0" w:name="_GoBack"/>
+            <w:bookmarkEnd w:id="0"/>
           </w:p>
           <w:p>
             <w:pPr>
@@ -742,7 +752,7 @@
                 <w:b w:val="0"/>
                 <w:bCs w:val="0"/>
               </w:rPr>
-              <w:t>New Media</w:t>
+              <w:t>Writing Program Administration</w:t>
             </w:r>
           </w:p>
         </w:tc>
@@ -1040,7 +1050,19 @@
         <w:rPr>
           <w:rFonts w:ascii="Garamond" w:eastAsia="Times Roman" w:hAnsi="Garamond" w:cs="Mongolian Baiti"/>
         </w:rPr>
-        <w:t xml:space="preserve">Tracing Fan: Exploring Relationship Tagging Practices in </w:t>
+        <w:t>Tracing Fan Uptakes: Tagging, Language, and Ideological Practices in The Legend of Korra Fanfictions</w:t>
+      </w:r>
+      <w:r>
+        <w:rPr>
+          <w:rFonts w:ascii="Garamond" w:eastAsia="Times Roman" w:hAnsi="Garamond" w:cs="Mongolian Baiti"/>
+        </w:rPr>
+        <w:t>.</w:t>
+      </w:r>
+      <w:r>
+        <w:rPr>
+          <w:rFonts w:ascii="Garamond" w:eastAsia="Times Roman" w:hAnsi="Garamond" w:cs="Mongolian Baiti"/>
+        </w:rPr>
+        <w:t xml:space="preserve">” </w:t>
       </w:r>
       <w:r>
         <w:rPr>
@@ -1048,41 +1070,13 @@
           <w:i/>
           <w:iCs/>
         </w:rPr>
-        <w:t>The Legend of Korra</w:t>
+        <w:t>The Journal of Writing Analytics</w:t>
       </w:r>
       <w:r>
         <w:rPr>
           <w:rFonts w:ascii="Garamond" w:eastAsia="Times Roman" w:hAnsi="Garamond" w:cs="Mongolian Baiti"/>
-          <w:i/>
-          <w:iCs/>
-        </w:rPr>
-        <w:t xml:space="preserve"> </w:t>
-      </w:r>
-      <w:r>
-        <w:rPr>
-          <w:rFonts w:ascii="Garamond" w:eastAsia="Times Roman" w:hAnsi="Garamond" w:cs="Mongolian Baiti"/>
-        </w:rPr>
-        <w:t xml:space="preserve">Fanfictions.” </w:t>
-      </w:r>
-      <w:r>
-        <w:rPr>
-          <w:rFonts w:ascii="Garamond" w:eastAsia="Times Roman" w:hAnsi="Garamond" w:cs="Mongolian Baiti"/>
-          <w:i/>
-          <w:iCs/>
-        </w:rPr>
-        <w:t>The Journal of Writing Analytics</w:t>
-      </w:r>
-      <w:r>
-        <w:rPr>
-          <w:rFonts w:ascii="Garamond" w:eastAsia="Times Roman" w:hAnsi="Garamond" w:cs="Mongolian Baiti"/>
-        </w:rPr>
-        <w:t>, vol 3</w:t>
-      </w:r>
-      <w:r>
-        <w:rPr>
-          <w:rFonts w:ascii="Garamond" w:eastAsia="Times Roman" w:hAnsi="Garamond" w:cs="Mongolian Baiti"/>
-        </w:rPr>
-        <w:t xml:space="preserve">, 2019. </w:t>
+        </w:rPr>
+        <w:t xml:space="preserve">, vol 3, 2019. </w:t>
       </w:r>
     </w:p>
     <w:p>
@@ -3458,8 +3452,6 @@
         </w:rPr>
         <w:t xml:space="preserve"> curriculum to better integrate digital proficiencies. Digital proficiency modules which I co-created &amp; co-led:</w:t>
       </w:r>
-      <w:bookmarkStart w:id="0" w:name="_GoBack"/>
-      <w:bookmarkEnd w:id="0"/>
     </w:p>
     <w:p>
       <w:pPr>

</xml_diff>